<commit_message>
TB 1.5 - 1.8 changes 28/06/2021
</commit_message>
<xml_diff>
--- a/brAhmaNa/TB 1.5-1.8 Malayalam Corrections.docx
+++ b/brAhmaNa/TB 1.5-1.8 Malayalam Corrections.docx
@@ -1,6 +1,6 @@
 
 <file path=word/document.xml><?xml version="1.0" encoding="utf-8"?>
-<w:document xmlns:wpc="http://schemas.microsoft.com/office/word/2010/wordprocessingCanvas" xmlns:cx="http://schemas.microsoft.com/office/drawing/2014/chartex" xmlns:cx1="http://schemas.microsoft.com/office/drawing/2015/9/8/chartex" xmlns:mc="http://schemas.openxmlformats.org/markup-compatibility/2006" xmlns:o="urn:schemas-microsoft-com:office:office" xmlns:r="http://schemas.openxmlformats.org/officeDocument/2006/relationships" xmlns:m="http://schemas.openxmlformats.org/officeDocument/2006/math" xmlns:v="urn:schemas-microsoft-com:vml" xmlns:wp14="http://schemas.microsoft.com/office/word/2010/wordprocessingDrawing" xmlns:wp="http://schemas.openxmlformats.org/drawingml/2006/wordprocessingDrawing" xmlns:w10="urn:schemas-microsoft-com:office:word" xmlns:w="http://schemas.openxmlformats.org/wordprocessingml/2006/main" xmlns:w14="http://schemas.microsoft.com/office/word/2010/wordml" xmlns:w15="http://schemas.microsoft.com/office/word/2012/wordml" xmlns:w16se="http://schemas.microsoft.com/office/word/2015/wordml/symex" xmlns:wpg="http://schemas.microsoft.com/office/word/2010/wordprocessingGroup" xmlns:wpi="http://schemas.microsoft.com/office/word/2010/wordprocessingInk" xmlns:wne="http://schemas.microsoft.com/office/word/2006/wordml" xmlns:wps="http://schemas.microsoft.com/office/word/2010/wordprocessingShape" mc:Ignorable="w14 w15 w16se wp14">
+<w:document xmlns:wpc="http://schemas.microsoft.com/office/word/2010/wordprocessingCanvas" xmlns:cx="http://schemas.microsoft.com/office/drawing/2014/chartex" xmlns:cx1="http://schemas.microsoft.com/office/drawing/2015/9/8/chartex" xmlns:cx2="http://schemas.microsoft.com/office/drawing/2015/10/21/chartex" xmlns:cx3="http://schemas.microsoft.com/office/drawing/2016/5/9/chartex" xmlns:cx4="http://schemas.microsoft.com/office/drawing/2016/5/10/chartex" xmlns:cx5="http://schemas.microsoft.com/office/drawing/2016/5/11/chartex" xmlns:cx6="http://schemas.microsoft.com/office/drawing/2016/5/12/chartex" xmlns:cx7="http://schemas.microsoft.com/office/drawing/2016/5/13/chartex" xmlns:cx8="http://schemas.microsoft.com/office/drawing/2016/5/14/chartex" xmlns:mc="http://schemas.openxmlformats.org/markup-compatibility/2006" xmlns:aink="http://schemas.microsoft.com/office/drawing/2016/ink" xmlns:am3d="http://schemas.microsoft.com/office/drawing/2017/model3d" xmlns:o="urn:schemas-microsoft-com:office:office" xmlns:r="http://schemas.openxmlformats.org/officeDocument/2006/relationships" xmlns:m="http://schemas.openxmlformats.org/officeDocument/2006/math" xmlns:v="urn:schemas-microsoft-com:vml" xmlns:wp14="http://schemas.microsoft.com/office/word/2010/wordprocessingDrawing" xmlns:wp="http://schemas.openxmlformats.org/drawingml/2006/wordprocessingDrawing" xmlns:w10="urn:schemas-microsoft-com:office:word" xmlns:w="http://schemas.openxmlformats.org/wordprocessingml/2006/main" xmlns:w14="http://schemas.microsoft.com/office/word/2010/wordml" xmlns:w15="http://schemas.microsoft.com/office/word/2012/wordml" xmlns:w16cex="http://schemas.microsoft.com/office/word/2018/wordml/cex" xmlns:w16cid="http://schemas.microsoft.com/office/word/2016/wordml/cid" xmlns:w16="http://schemas.microsoft.com/office/word/2018/wordml" xmlns:w16sdtdh="http://schemas.microsoft.com/office/word/2020/wordml/sdtdatahash" xmlns:w16se="http://schemas.microsoft.com/office/word/2015/wordml/symex" xmlns:wpg="http://schemas.microsoft.com/office/word/2010/wordprocessingGroup" xmlns:wpi="http://schemas.microsoft.com/office/word/2010/wordprocessingInk" xmlns:wne="http://schemas.microsoft.com/office/word/2006/wordml" xmlns:wps="http://schemas.microsoft.com/office/word/2010/wordprocessingShape" mc:Ignorable="w14 w15 w16se w16cid w16 w16cex w16sdtdh wp14">
   <w:body>
     <w:p>
       <w:pPr>
@@ -13,7 +13,6 @@
           <w:u w:val="single"/>
         </w:rPr>
       </w:pPr>
-      <w:proofErr w:type="spellStart"/>
       <w:r>
         <w:rPr>
           <w:b/>
@@ -22,18 +21,7 @@
           <w:szCs w:val="32"/>
           <w:u w:val="single"/>
         </w:rPr>
-        <w:t>TaittirIya</w:t>
-      </w:r>
-      <w:proofErr w:type="spellEnd"/>
-      <w:r>
-        <w:rPr>
-          <w:b/>
-          <w:bCs/>
-          <w:sz w:val="32"/>
-          <w:szCs w:val="32"/>
-          <w:u w:val="single"/>
-        </w:rPr>
-        <w:t xml:space="preserve"> </w:t>
+        <w:t xml:space="preserve">TaittirIya </w:t>
       </w:r>
       <w:proofErr w:type="spellStart"/>
       <w:r>
@@ -91,8 +79,6 @@
           <w:u w:val="single"/>
         </w:rPr>
       </w:pPr>
-      <w:bookmarkStart w:id="0" w:name="_GoBack"/>
-      <w:bookmarkEnd w:id="0"/>
       <w:r>
         <w:rPr>
           <w:b/>
@@ -166,23 +152,7 @@
           <w:bCs/>
         </w:rPr>
         <w:br/>
-        <w:t xml:space="preserve">Kindly refer to your Guru for the differences in </w:t>
-      </w:r>
-      <w:proofErr w:type="spellStart"/>
-      <w:r>
-        <w:rPr>
-          <w:b/>
-          <w:bCs/>
-        </w:rPr>
-        <w:t>Swaram</w:t>
-      </w:r>
-      <w:proofErr w:type="spellEnd"/>
-      <w:r>
-        <w:rPr>
-          <w:b/>
-          <w:bCs/>
-        </w:rPr>
-        <w:t xml:space="preserve"> marking between various sources.</w:t>
+        <w:t>Kindly refer to your Guru for the differences in Swaram marking between various sources.</w:t>
       </w:r>
     </w:p>
     <w:tbl>
@@ -347,25 +317,39 @@
               <w:spacing w:before="0" w:line="240" w:lineRule="auto"/>
               <w:rPr>
                 <w:b/>
-                <w:sz w:val="28"/>
-                <w:szCs w:val="32"/>
-              </w:rPr>
-            </w:pPr>
+                <w:color w:val="FF0000"/>
+                <w:sz w:val="28"/>
+                <w:szCs w:val="32"/>
+              </w:rPr>
+            </w:pPr>
+            <w:proofErr w:type="gramStart"/>
             <w:r>
               <w:rPr>
                 <w:b/>
-                <w:sz w:val="28"/>
-                <w:szCs w:val="32"/>
-              </w:rPr>
-              <w:t xml:space="preserve">Line No. </w:t>
+                <w:color w:val="FF0000"/>
+                <w:sz w:val="28"/>
+                <w:szCs w:val="32"/>
+              </w:rPr>
+              <w:t xml:space="preserve">Statement </w:t>
             </w:r>
             <w:r>
               <w:rPr>
                 <w:b/>
-                <w:sz w:val="28"/>
-                <w:szCs w:val="32"/>
-              </w:rPr>
-              <w:t>3</w:t>
+                <w:color w:val="FF0000"/>
+                <w:sz w:val="28"/>
+                <w:szCs w:val="32"/>
+              </w:rPr>
+              <w:t xml:space="preserve"> No.</w:t>
+            </w:r>
+            <w:proofErr w:type="gramEnd"/>
+            <w:r>
+              <w:rPr>
+                <w:b/>
+                <w:color w:val="FF0000"/>
+                <w:sz w:val="28"/>
+                <w:szCs w:val="32"/>
+              </w:rPr>
+              <w:t xml:space="preserve"> 3</w:t>
             </w:r>
           </w:p>
           <w:p>
@@ -634,7 +618,6 @@
           <w:u w:val="single"/>
         </w:rPr>
       </w:pPr>
-      <w:proofErr w:type="spellStart"/>
       <w:r>
         <w:rPr>
           <w:b/>
@@ -643,18 +626,7 @@
           <w:szCs w:val="32"/>
           <w:u w:val="single"/>
         </w:rPr>
-        <w:t>TaittirIya</w:t>
-      </w:r>
-      <w:proofErr w:type="spellEnd"/>
-      <w:r>
-        <w:rPr>
-          <w:b/>
-          <w:bCs/>
-          <w:sz w:val="32"/>
-          <w:szCs w:val="32"/>
-          <w:u w:val="single"/>
-        </w:rPr>
-        <w:t xml:space="preserve"> </w:t>
+        <w:t xml:space="preserve">TaittirIya </w:t>
       </w:r>
       <w:proofErr w:type="spellStart"/>
       <w:r>
@@ -805,23 +777,7 @@
           <w:bCs/>
         </w:rPr>
         <w:br/>
-        <w:t xml:space="preserve">Kindly refer to your Guru for the differences in </w:t>
-      </w:r>
-      <w:proofErr w:type="spellStart"/>
-      <w:r>
-        <w:rPr>
-          <w:b/>
-          <w:bCs/>
-        </w:rPr>
-        <w:t>Swaram</w:t>
-      </w:r>
-      <w:proofErr w:type="spellEnd"/>
-      <w:r>
-        <w:rPr>
-          <w:b/>
-          <w:bCs/>
-        </w:rPr>
-        <w:t xml:space="preserve"> marking between various sources.</w:t>
+        <w:t>Kindly refer to your Guru for the differences in Swaram marking between various sources.</w:t>
       </w:r>
     </w:p>
     <w:tbl>
@@ -1467,7 +1423,6 @@
                 <w:szCs w:val="36"/>
               </w:rPr>
             </w:pPr>
-            <w:proofErr w:type="spellStart"/>
             <w:r>
               <w:rPr>
                 <w:rFonts w:ascii="BRH Malayalam Extra" w:hAnsi="BRH Malayalam Extra" w:cs="BRH Malayalam Extra"/>
@@ -1485,18 +1440,7 @@
                 <w:szCs w:val="40"/>
                 <w:highlight w:val="yellow"/>
               </w:rPr>
-              <w:t>q</w:t>
-            </w:r>
-            <w:proofErr w:type="spellEnd"/>
-            <w:r>
-              <w:rPr>
-                <w:rFonts w:ascii="BRH Malayalam Extra" w:hAnsi="BRH Malayalam Extra" w:cs="BRH Malayalam Extra"/>
-                <w:color w:val="000000"/>
-                <w:sz w:val="40"/>
-                <w:szCs w:val="40"/>
-                <w:highlight w:val="yellow"/>
-              </w:rPr>
-              <w:t>¡</w:t>
+              <w:t>q¡</w:t>
             </w:r>
             <w:r>
               <w:rPr>
@@ -7071,7 +7015,6 @@
               </w:rPr>
               <w:t>–</w:t>
             </w:r>
-            <w:proofErr w:type="spellStart"/>
             <w:r>
               <w:rPr>
                 <w:rFonts w:ascii="BRH Malayalam Extra" w:hAnsi="BRH Malayalam Extra" w:cs="BRH Malayalam Extra"/>
@@ -7081,7 +7024,6 @@
               </w:rPr>
               <w:t>Kx</w:t>
             </w:r>
-            <w:proofErr w:type="spellEnd"/>
             <w:r>
               <w:rPr>
                 <w:rFonts w:ascii="BRH Malayalam Extra" w:hAnsi="BRH Malayalam Extra" w:cs="BRH Malayalam Extra"/>
@@ -7215,7 +7157,6 @@
               </w:rPr>
               <w:t>–</w:t>
             </w:r>
-            <w:proofErr w:type="spellStart"/>
             <w:r>
               <w:rPr>
                 <w:rFonts w:ascii="BRH Malayalam Extra" w:hAnsi="BRH Malayalam Extra" w:cs="BRH Malayalam Extra"/>
@@ -7225,7 +7166,6 @@
               </w:rPr>
               <w:t>Kx</w:t>
             </w:r>
-            <w:proofErr w:type="spellEnd"/>
             <w:r>
               <w:rPr>
                 <w:rFonts w:ascii="BRH Malayalam Extra" w:hAnsi="BRH Malayalam Extra" w:cs="BRH Malayalam Extra"/>
@@ -8315,7 +8255,6 @@
           <w:u w:val="single"/>
         </w:rPr>
       </w:pPr>
-      <w:proofErr w:type="spellStart"/>
       <w:r>
         <w:rPr>
           <w:b/>
@@ -8324,18 +8263,7 @@
           <w:szCs w:val="32"/>
           <w:u w:val="single"/>
         </w:rPr>
-        <w:t>TaittirIya</w:t>
-      </w:r>
-      <w:proofErr w:type="spellEnd"/>
-      <w:r>
-        <w:rPr>
-          <w:b/>
-          <w:bCs/>
-          <w:sz w:val="32"/>
-          <w:szCs w:val="32"/>
-          <w:u w:val="single"/>
-        </w:rPr>
-        <w:t xml:space="preserve"> </w:t>
+        <w:t xml:space="preserve">TaittirIya </w:t>
       </w:r>
       <w:proofErr w:type="spellStart"/>
       <w:r>
@@ -8576,23 +8504,7 @@
           <w:bCs/>
         </w:rPr>
         <w:br/>
-        <w:t xml:space="preserve">Kindly refer to your Guru for the differences in </w:t>
-      </w:r>
-      <w:proofErr w:type="spellStart"/>
-      <w:r>
-        <w:rPr>
-          <w:b/>
-          <w:bCs/>
-        </w:rPr>
-        <w:t>Swaram</w:t>
-      </w:r>
-      <w:proofErr w:type="spellEnd"/>
-      <w:r>
-        <w:rPr>
-          <w:b/>
-          <w:bCs/>
-        </w:rPr>
-        <w:t xml:space="preserve"> marking between various sources.</w:t>
+        <w:t>Kindly refer to your Guru for the differences in Swaram marking between various sources.</w:t>
       </w:r>
     </w:p>
     <w:tbl>
@@ -10626,7 +10538,6 @@
               </w:rPr>
               <w:t>–</w:t>
             </w:r>
-            <w:proofErr w:type="spellStart"/>
             <w:r>
               <w:rPr>
                 <w:rFonts w:ascii="BRH Malayalam Extra" w:hAnsi="BRH Malayalam Extra" w:cs="BRH Malayalam Extra"/>
@@ -10634,17 +10545,7 @@
                 <w:sz w:val="36"/>
                 <w:szCs w:val="36"/>
               </w:rPr>
-              <w:t>Kx</w:t>
-            </w:r>
-            <w:proofErr w:type="spellEnd"/>
-            <w:r>
-              <w:rPr>
-                <w:rFonts w:ascii="BRH Malayalam Extra" w:hAnsi="BRH Malayalam Extra" w:cs="BRH Malayalam Extra"/>
-                <w:color w:val="000000"/>
-                <w:sz w:val="36"/>
-                <w:szCs w:val="36"/>
-              </w:rPr>
-              <w:t>-d</w:t>
+              <w:t>Kx-d</w:t>
             </w:r>
             <w:r>
               <w:rPr>
@@ -10805,7 +10706,6 @@
               </w:rPr>
               <w:t>–</w:t>
             </w:r>
-            <w:proofErr w:type="spellStart"/>
             <w:r>
               <w:rPr>
                 <w:rFonts w:ascii="BRH Malayalam Extra" w:hAnsi="BRH Malayalam Extra" w:cs="BRH Malayalam Extra"/>
@@ -10813,17 +10713,7 @@
                 <w:sz w:val="36"/>
                 <w:szCs w:val="36"/>
               </w:rPr>
-              <w:t>Kx</w:t>
-            </w:r>
-            <w:proofErr w:type="spellEnd"/>
-            <w:r>
-              <w:rPr>
-                <w:rFonts w:ascii="BRH Malayalam Extra" w:hAnsi="BRH Malayalam Extra" w:cs="BRH Malayalam Extra"/>
-                <w:color w:val="000000"/>
-                <w:sz w:val="36"/>
-                <w:szCs w:val="36"/>
-              </w:rPr>
-              <w:t>-d</w:t>
+              <w:t>Kx-d</w:t>
             </w:r>
             <w:r>
               <w:rPr>
@@ -11001,27 +10891,7 @@
                 <w:sz w:val="40"/>
                 <w:szCs w:val="40"/>
               </w:rPr>
-              <w:t xml:space="preserve"> </w:t>
-            </w:r>
-            <w:proofErr w:type="spellStart"/>
-            <w:r>
-              <w:rPr>
-                <w:rFonts w:ascii="BRH Malayalam Extra" w:hAnsi="BRH Malayalam Extra" w:cs="BRH Malayalam Extra"/>
-                <w:color w:val="000000"/>
-                <w:sz w:val="40"/>
-                <w:szCs w:val="40"/>
-              </w:rPr>
-              <w:t>Zi</w:t>
-            </w:r>
-            <w:proofErr w:type="spellEnd"/>
-            <w:r>
-              <w:rPr>
-                <w:rFonts w:ascii="BRH Malayalam Extra" w:hAnsi="BRH Malayalam Extra" w:cs="BRH Malayalam Extra"/>
-                <w:color w:val="000000"/>
-                <w:sz w:val="40"/>
-                <w:szCs w:val="40"/>
-              </w:rPr>
-              <w:t>— G</w:t>
+              <w:t xml:space="preserve"> Zi— G</w:t>
             </w:r>
             <w:r>
               <w:rPr>
@@ -11032,7 +10902,6 @@
               </w:rPr>
               <w:t>–</w:t>
             </w:r>
-            <w:proofErr w:type="spellStart"/>
             <w:r>
               <w:rPr>
                 <w:rFonts w:ascii="BRH Malayalam Extra" w:hAnsi="BRH Malayalam Extra" w:cs="BRH Malayalam Extra"/>
@@ -11050,17 +10919,7 @@
                 <w:sz w:val="40"/>
                 <w:szCs w:val="40"/>
               </w:rPr>
-              <w:t>e</w:t>
-            </w:r>
-            <w:proofErr w:type="spellEnd"/>
-            <w:r>
-              <w:rPr>
-                <w:rFonts w:ascii="BRH Malayalam Extra" w:hAnsi="BRH Malayalam Extra" w:cs="BRH Malayalam Extra"/>
-                <w:color w:val="000000"/>
-                <w:sz w:val="40"/>
-                <w:szCs w:val="40"/>
-              </w:rPr>
-              <w:t>—</w:t>
+              <w:t>e—</w:t>
             </w:r>
             <w:proofErr w:type="spellStart"/>
             <w:r>
@@ -11130,27 +10989,7 @@
                 <w:sz w:val="40"/>
                 <w:szCs w:val="40"/>
               </w:rPr>
-              <w:t xml:space="preserve"> </w:t>
-            </w:r>
-            <w:proofErr w:type="spellStart"/>
-            <w:r>
-              <w:rPr>
-                <w:rFonts w:ascii="BRH Malayalam Extra" w:hAnsi="BRH Malayalam Extra" w:cs="BRH Malayalam Extra"/>
-                <w:color w:val="000000"/>
-                <w:sz w:val="40"/>
-                <w:szCs w:val="40"/>
-              </w:rPr>
-              <w:t>Zi</w:t>
-            </w:r>
-            <w:proofErr w:type="spellEnd"/>
-            <w:r>
-              <w:rPr>
-                <w:rFonts w:ascii="BRH Malayalam Extra" w:hAnsi="BRH Malayalam Extra" w:cs="BRH Malayalam Extra"/>
-                <w:color w:val="000000"/>
-                <w:sz w:val="40"/>
-                <w:szCs w:val="40"/>
-              </w:rPr>
-              <w:t>— G</w:t>
+              <w:t xml:space="preserve"> Zi— G</w:t>
             </w:r>
             <w:r>
               <w:rPr>
@@ -11481,7 +11320,7 @@
         </w:rPr>
         <w:t>Cix</w:t>
       </w:r>
-      <w:bookmarkStart w:id="1" w:name="_Hlk25319644"/>
+      <w:bookmarkStart w:id="0" w:name="_Hlk25319644"/>
       <w:proofErr w:type="spellEnd"/>
       <w:proofErr w:type="gramEnd"/>
       <w:r>
@@ -11495,7 +11334,7 @@
         </w:rPr>
         <w:t>«</w:t>
       </w:r>
-      <w:bookmarkEnd w:id="1"/>
+      <w:bookmarkEnd w:id="0"/>
       <w:r>
         <w:rPr>
           <w:rFonts w:ascii="BRH Malayalam Extra" w:hAnsi="BRH Malayalam Extra" w:cs="BRH Malayalam Extra"/>
@@ -11611,7 +11450,6 @@
                 <w:u w:val="single"/>
               </w:rPr>
             </w:pPr>
-            <w:proofErr w:type="spellStart"/>
             <w:r>
               <w:rPr>
                 <w:b/>
@@ -11620,9 +11458,9 @@
                 <w:szCs w:val="32"/>
                 <w:u w:val="single"/>
               </w:rPr>
-              <w:t>TaittirIya</w:t>
-            </w:r>
-            <w:proofErr w:type="spellEnd"/>
+              <w:t xml:space="preserve">TaittirIya </w:t>
+            </w:r>
+            <w:proofErr w:type="spellStart"/>
             <w:r>
               <w:rPr>
                 <w:b/>
@@ -11631,9 +11469,9 @@
                 <w:szCs w:val="32"/>
                 <w:u w:val="single"/>
               </w:rPr>
-              <w:t xml:space="preserve"> </w:t>
-            </w:r>
-            <w:proofErr w:type="spellStart"/>
+              <w:t>BrAhmaNam</w:t>
+            </w:r>
+            <w:proofErr w:type="spellEnd"/>
             <w:r>
               <w:rPr>
                 <w:b/>
@@ -11642,9 +11480,9 @@
                 <w:szCs w:val="32"/>
                 <w:u w:val="single"/>
               </w:rPr>
-              <w:t>BrAhmaNam</w:t>
-            </w:r>
-            <w:proofErr w:type="spellEnd"/>
+              <w:t xml:space="preserve"> TB 1.5 to </w:t>
+            </w:r>
+            <w:proofErr w:type="gramStart"/>
             <w:r>
               <w:rPr>
                 <w:b/>
@@ -11653,9 +11491,8 @@
                 <w:szCs w:val="32"/>
                 <w:u w:val="single"/>
               </w:rPr>
-              <w:t xml:space="preserve"> TB 1.5 to </w:t>
-            </w:r>
-            <w:proofErr w:type="gramStart"/>
+              <w:t>1.8</w:t>
+            </w:r>
             <w:r>
               <w:rPr>
                 <w:b/>
@@ -11664,8 +11501,9 @@
                 <w:szCs w:val="32"/>
                 <w:u w:val="single"/>
               </w:rPr>
-              <w:t>1.8</w:t>
-            </w:r>
+              <w:t xml:space="preserve">  Book</w:t>
+            </w:r>
+            <w:proofErr w:type="gramEnd"/>
             <w:r>
               <w:rPr>
                 <w:b/>
@@ -11674,10 +11512,12 @@
                 <w:szCs w:val="32"/>
                 <w:u w:val="single"/>
               </w:rPr>
-              <w:t xml:space="preserve">  Book</w:t>
-            </w:r>
-            <w:proofErr w:type="gramEnd"/>
-            <w:r>
+              <w:t xml:space="preserve">  </w:t>
+            </w:r>
+          </w:p>
+          <w:p>
+            <w:pPr>
+              <w:jc w:val="center"/>
               <w:rPr>
                 <w:b/>
                 <w:bCs/>
@@ -11685,12 +11525,8 @@
                 <w:szCs w:val="32"/>
                 <w:u w:val="single"/>
               </w:rPr>
-              <w:t xml:space="preserve">  </w:t>
-            </w:r>
-          </w:p>
-          <w:p>
-            <w:pPr>
-              <w:jc w:val="center"/>
+            </w:pPr>
+            <w:r>
               <w:rPr>
                 <w:b/>
                 <w:bCs/>
@@ -11698,7 +11534,8 @@
                 <w:szCs w:val="32"/>
                 <w:u w:val="single"/>
               </w:rPr>
-            </w:pPr>
+              <w:t>Malayalam</w:t>
+            </w:r>
             <w:r>
               <w:rPr>
                 <w:b/>
@@ -11707,7 +11544,7 @@
                 <w:szCs w:val="32"/>
                 <w:u w:val="single"/>
               </w:rPr>
-              <w:t>Malayalam</w:t>
+              <w:t xml:space="preserve"> Corrections – Observed Prior to 30</w:t>
             </w:r>
             <w:r>
               <w:rPr>
@@ -11716,8 +11553,9 @@
                 <w:sz w:val="32"/>
                 <w:szCs w:val="32"/>
                 <w:u w:val="single"/>
-              </w:rPr>
-              <w:t xml:space="preserve"> Corrections – Observed Prior to 30</w:t>
+                <w:vertAlign w:val="superscript"/>
+              </w:rPr>
+              <w:t>th</w:t>
             </w:r>
             <w:r>
               <w:rPr>
@@ -11726,59 +11564,32 @@
                 <w:sz w:val="32"/>
                 <w:szCs w:val="32"/>
                 <w:u w:val="single"/>
-                <w:vertAlign w:val="superscript"/>
-              </w:rPr>
-              <w:t>th</w:t>
-            </w:r>
-            <w:r>
+              </w:rPr>
+              <w:t xml:space="preserve"> Nov 2019</w:t>
+            </w:r>
+          </w:p>
+          <w:p>
+            <w:pPr>
+              <w:jc w:val="center"/>
               <w:rPr>
                 <w:b/>
                 <w:bCs/>
-                <w:sz w:val="32"/>
-                <w:szCs w:val="32"/>
-                <w:u w:val="single"/>
-              </w:rPr>
-              <w:t xml:space="preserve"> Nov 2019</w:t>
-            </w:r>
-          </w:p>
-          <w:p>
-            <w:pPr>
-              <w:jc w:val="center"/>
+              </w:rPr>
+            </w:pPr>
+            <w:r>
               <w:rPr>
                 <w:b/>
                 <w:bCs/>
               </w:rPr>
-            </w:pPr>
+              <w:t xml:space="preserve">(ignore those which are already incorporated in your book’s version and date). </w:t>
+            </w:r>
             <w:r>
               <w:rPr>
                 <w:b/>
                 <w:bCs/>
               </w:rPr>
-              <w:t xml:space="preserve">(ignore those which are already incorporated in your book’s version and date). </w:t>
-            </w:r>
-            <w:r>
-              <w:rPr>
-                <w:b/>
-                <w:bCs/>
-              </w:rPr>
               <w:br/>
-              <w:t xml:space="preserve">Kindly refer to your Guru for the differences in </w:t>
-            </w:r>
-            <w:proofErr w:type="spellStart"/>
-            <w:r>
-              <w:rPr>
-                <w:b/>
-                <w:bCs/>
-              </w:rPr>
-              <w:t>Swaram</w:t>
-            </w:r>
-            <w:proofErr w:type="spellEnd"/>
-            <w:r>
-              <w:rPr>
-                <w:b/>
-                <w:bCs/>
-              </w:rPr>
-              <w:t xml:space="preserve"> marking between various sources.</w:t>
+              <w:t>Kindly refer to your Guru for the differences in Swaram marking between various sources.</w:t>
             </w:r>
           </w:p>
           <w:tbl>
@@ -12105,7 +11916,7 @@
 </file>
 
 <file path=word/endnotes.xml><?xml version="1.0" encoding="utf-8"?>
-<w:endnotes xmlns:wpc="http://schemas.microsoft.com/office/word/2010/wordprocessingCanvas" xmlns:cx="http://schemas.microsoft.com/office/drawing/2014/chartex" xmlns:cx1="http://schemas.microsoft.com/office/drawing/2015/9/8/chartex" xmlns:mc="http://schemas.openxmlformats.org/markup-compatibility/2006" xmlns:o="urn:schemas-microsoft-com:office:office" xmlns:r="http://schemas.openxmlformats.org/officeDocument/2006/relationships" xmlns:m="http://schemas.openxmlformats.org/officeDocument/2006/math" xmlns:v="urn:schemas-microsoft-com:vml" xmlns:wp14="http://schemas.microsoft.com/office/word/2010/wordprocessingDrawing" xmlns:wp="http://schemas.openxmlformats.org/drawingml/2006/wordprocessingDrawing" xmlns:w10="urn:schemas-microsoft-com:office:word" xmlns:w="http://schemas.openxmlformats.org/wordprocessingml/2006/main" xmlns:w14="http://schemas.microsoft.com/office/word/2010/wordml" xmlns:w15="http://schemas.microsoft.com/office/word/2012/wordml" xmlns:w16se="http://schemas.microsoft.com/office/word/2015/wordml/symex" xmlns:wpg="http://schemas.microsoft.com/office/word/2010/wordprocessingGroup" xmlns:wpi="http://schemas.microsoft.com/office/word/2010/wordprocessingInk" xmlns:wne="http://schemas.microsoft.com/office/word/2006/wordml" xmlns:wps="http://schemas.microsoft.com/office/word/2010/wordprocessingShape" mc:Ignorable="w14 w15 w16se wp14">
+<w:endnotes xmlns:wpc="http://schemas.microsoft.com/office/word/2010/wordprocessingCanvas" xmlns:cx="http://schemas.microsoft.com/office/drawing/2014/chartex" xmlns:cx1="http://schemas.microsoft.com/office/drawing/2015/9/8/chartex" xmlns:cx2="http://schemas.microsoft.com/office/drawing/2015/10/21/chartex" xmlns:cx3="http://schemas.microsoft.com/office/drawing/2016/5/9/chartex" xmlns:cx4="http://schemas.microsoft.com/office/drawing/2016/5/10/chartex" xmlns:cx5="http://schemas.microsoft.com/office/drawing/2016/5/11/chartex" xmlns:cx6="http://schemas.microsoft.com/office/drawing/2016/5/12/chartex" xmlns:cx7="http://schemas.microsoft.com/office/drawing/2016/5/13/chartex" xmlns:cx8="http://schemas.microsoft.com/office/drawing/2016/5/14/chartex" xmlns:mc="http://schemas.openxmlformats.org/markup-compatibility/2006" xmlns:aink="http://schemas.microsoft.com/office/drawing/2016/ink" xmlns:am3d="http://schemas.microsoft.com/office/drawing/2017/model3d" xmlns:o="urn:schemas-microsoft-com:office:office" xmlns:r="http://schemas.openxmlformats.org/officeDocument/2006/relationships" xmlns:m="http://schemas.openxmlformats.org/officeDocument/2006/math" xmlns:v="urn:schemas-microsoft-com:vml" xmlns:wp14="http://schemas.microsoft.com/office/word/2010/wordprocessingDrawing" xmlns:wp="http://schemas.openxmlformats.org/drawingml/2006/wordprocessingDrawing" xmlns:w10="urn:schemas-microsoft-com:office:word" xmlns:w="http://schemas.openxmlformats.org/wordprocessingml/2006/main" xmlns:w14="http://schemas.microsoft.com/office/word/2010/wordml" xmlns:w15="http://schemas.microsoft.com/office/word/2012/wordml" xmlns:w16cex="http://schemas.microsoft.com/office/word/2018/wordml/cex" xmlns:w16cid="http://schemas.microsoft.com/office/word/2016/wordml/cid" xmlns:w16="http://schemas.microsoft.com/office/word/2018/wordml" xmlns:w16sdtdh="http://schemas.microsoft.com/office/word/2020/wordml/sdtdatahash" xmlns:w16se="http://schemas.microsoft.com/office/word/2015/wordml/symex" xmlns:wpg="http://schemas.microsoft.com/office/word/2010/wordprocessingGroup" xmlns:wpi="http://schemas.microsoft.com/office/word/2010/wordprocessingInk" xmlns:wne="http://schemas.microsoft.com/office/word/2006/wordml" xmlns:wps="http://schemas.microsoft.com/office/word/2010/wordprocessingShape" mc:Ignorable="w14 w15 w16se w16cid w16 w16cex w16sdtdh wp14">
   <w:endnote w:type="separator" w:id="-1">
     <w:p>
       <w:pPr>
@@ -12130,7 +11941,7 @@
 </file>
 
 <file path=word/footer1.xml><?xml version="1.0" encoding="utf-8"?>
-<w:ftr xmlns:wpc="http://schemas.microsoft.com/office/word/2010/wordprocessingCanvas" xmlns:cx="http://schemas.microsoft.com/office/drawing/2014/chartex" xmlns:cx1="http://schemas.microsoft.com/office/drawing/2015/9/8/chartex" xmlns:mc="http://schemas.openxmlformats.org/markup-compatibility/2006" xmlns:o="urn:schemas-microsoft-com:office:office" xmlns:r="http://schemas.openxmlformats.org/officeDocument/2006/relationships" xmlns:m="http://schemas.openxmlformats.org/officeDocument/2006/math" xmlns:v="urn:schemas-microsoft-com:vml" xmlns:wp14="http://schemas.microsoft.com/office/word/2010/wordprocessingDrawing" xmlns:wp="http://schemas.openxmlformats.org/drawingml/2006/wordprocessingDrawing" xmlns:w10="urn:schemas-microsoft-com:office:word" xmlns:w="http://schemas.openxmlformats.org/wordprocessingml/2006/main" xmlns:w14="http://schemas.microsoft.com/office/word/2010/wordml" xmlns:w15="http://schemas.microsoft.com/office/word/2012/wordml" xmlns:w16se="http://schemas.microsoft.com/office/word/2015/wordml/symex" xmlns:wpg="http://schemas.microsoft.com/office/word/2010/wordprocessingGroup" xmlns:wpi="http://schemas.microsoft.com/office/word/2010/wordprocessingInk" xmlns:wne="http://schemas.microsoft.com/office/word/2006/wordml" xmlns:wps="http://schemas.microsoft.com/office/word/2010/wordprocessingShape" mc:Ignorable="w14 w15 w16se wp14">
+<w:ftr xmlns:wpc="http://schemas.microsoft.com/office/word/2010/wordprocessingCanvas" xmlns:cx="http://schemas.microsoft.com/office/drawing/2014/chartex" xmlns:cx1="http://schemas.microsoft.com/office/drawing/2015/9/8/chartex" xmlns:cx2="http://schemas.microsoft.com/office/drawing/2015/10/21/chartex" xmlns:cx3="http://schemas.microsoft.com/office/drawing/2016/5/9/chartex" xmlns:cx4="http://schemas.microsoft.com/office/drawing/2016/5/10/chartex" xmlns:cx5="http://schemas.microsoft.com/office/drawing/2016/5/11/chartex" xmlns:cx6="http://schemas.microsoft.com/office/drawing/2016/5/12/chartex" xmlns:cx7="http://schemas.microsoft.com/office/drawing/2016/5/13/chartex" xmlns:cx8="http://schemas.microsoft.com/office/drawing/2016/5/14/chartex" xmlns:mc="http://schemas.openxmlformats.org/markup-compatibility/2006" xmlns:aink="http://schemas.microsoft.com/office/drawing/2016/ink" xmlns:am3d="http://schemas.microsoft.com/office/drawing/2017/model3d" xmlns:o="urn:schemas-microsoft-com:office:office" xmlns:r="http://schemas.openxmlformats.org/officeDocument/2006/relationships" xmlns:m="http://schemas.openxmlformats.org/officeDocument/2006/math" xmlns:v="urn:schemas-microsoft-com:vml" xmlns:wp14="http://schemas.microsoft.com/office/word/2010/wordprocessingDrawing" xmlns:wp="http://schemas.openxmlformats.org/drawingml/2006/wordprocessingDrawing" xmlns:w10="urn:schemas-microsoft-com:office:word" xmlns:w="http://schemas.openxmlformats.org/wordprocessingml/2006/main" xmlns:w14="http://schemas.microsoft.com/office/word/2010/wordml" xmlns:w15="http://schemas.microsoft.com/office/word/2012/wordml" xmlns:w16cex="http://schemas.microsoft.com/office/word/2018/wordml/cex" xmlns:w16cid="http://schemas.microsoft.com/office/word/2016/wordml/cid" xmlns:w16="http://schemas.microsoft.com/office/word/2018/wordml" xmlns:w16sdtdh="http://schemas.microsoft.com/office/word/2020/wordml/sdtdatahash" xmlns:w16se="http://schemas.microsoft.com/office/word/2015/wordml/symex" xmlns:wpg="http://schemas.microsoft.com/office/word/2010/wordprocessingGroup" xmlns:wpi="http://schemas.microsoft.com/office/word/2010/wordprocessingInk" xmlns:wne="http://schemas.microsoft.com/office/word/2006/wordml" xmlns:wps="http://schemas.microsoft.com/office/word/2010/wordprocessingShape" mc:Ignorable="w14 w15 w16se w16cid w16 w16cex w16sdtdh wp14">
   <w:p>
     <w:pPr>
       <w:pBdr>
@@ -12282,7 +12093,7 @@
 </file>
 
 <file path=word/footer2.xml><?xml version="1.0" encoding="utf-8"?>
-<w:ftr xmlns:wpc="http://schemas.microsoft.com/office/word/2010/wordprocessingCanvas" xmlns:cx="http://schemas.microsoft.com/office/drawing/2014/chartex" xmlns:cx1="http://schemas.microsoft.com/office/drawing/2015/9/8/chartex" xmlns:mc="http://schemas.openxmlformats.org/markup-compatibility/2006" xmlns:o="urn:schemas-microsoft-com:office:office" xmlns:r="http://schemas.openxmlformats.org/officeDocument/2006/relationships" xmlns:m="http://schemas.openxmlformats.org/officeDocument/2006/math" xmlns:v="urn:schemas-microsoft-com:vml" xmlns:wp14="http://schemas.microsoft.com/office/word/2010/wordprocessingDrawing" xmlns:wp="http://schemas.openxmlformats.org/drawingml/2006/wordprocessingDrawing" xmlns:w10="urn:schemas-microsoft-com:office:word" xmlns:w="http://schemas.openxmlformats.org/wordprocessingml/2006/main" xmlns:w14="http://schemas.microsoft.com/office/word/2010/wordml" xmlns:w15="http://schemas.microsoft.com/office/word/2012/wordml" xmlns:w16se="http://schemas.microsoft.com/office/word/2015/wordml/symex" xmlns:wpg="http://schemas.microsoft.com/office/word/2010/wordprocessingGroup" xmlns:wpi="http://schemas.microsoft.com/office/word/2010/wordprocessingInk" xmlns:wne="http://schemas.microsoft.com/office/word/2006/wordml" xmlns:wps="http://schemas.microsoft.com/office/word/2010/wordprocessingShape" mc:Ignorable="w14 w15 w16se wp14">
+<w:ftr xmlns:wpc="http://schemas.microsoft.com/office/word/2010/wordprocessingCanvas" xmlns:cx="http://schemas.microsoft.com/office/drawing/2014/chartex" xmlns:cx1="http://schemas.microsoft.com/office/drawing/2015/9/8/chartex" xmlns:cx2="http://schemas.microsoft.com/office/drawing/2015/10/21/chartex" xmlns:cx3="http://schemas.microsoft.com/office/drawing/2016/5/9/chartex" xmlns:cx4="http://schemas.microsoft.com/office/drawing/2016/5/10/chartex" xmlns:cx5="http://schemas.microsoft.com/office/drawing/2016/5/11/chartex" xmlns:cx6="http://schemas.microsoft.com/office/drawing/2016/5/12/chartex" xmlns:cx7="http://schemas.microsoft.com/office/drawing/2016/5/13/chartex" xmlns:cx8="http://schemas.microsoft.com/office/drawing/2016/5/14/chartex" xmlns:mc="http://schemas.openxmlformats.org/markup-compatibility/2006" xmlns:aink="http://schemas.microsoft.com/office/drawing/2016/ink" xmlns:am3d="http://schemas.microsoft.com/office/drawing/2017/model3d" xmlns:o="urn:schemas-microsoft-com:office:office" xmlns:r="http://schemas.openxmlformats.org/officeDocument/2006/relationships" xmlns:m="http://schemas.openxmlformats.org/officeDocument/2006/math" xmlns:v="urn:schemas-microsoft-com:vml" xmlns:wp14="http://schemas.microsoft.com/office/word/2010/wordprocessingDrawing" xmlns:wp="http://schemas.openxmlformats.org/drawingml/2006/wordprocessingDrawing" xmlns:w10="urn:schemas-microsoft-com:office:word" xmlns:w="http://schemas.openxmlformats.org/wordprocessingml/2006/main" xmlns:w14="http://schemas.microsoft.com/office/word/2010/wordml" xmlns:w15="http://schemas.microsoft.com/office/word/2012/wordml" xmlns:w16cex="http://schemas.microsoft.com/office/word/2018/wordml/cex" xmlns:w16cid="http://schemas.microsoft.com/office/word/2016/wordml/cid" xmlns:w16="http://schemas.microsoft.com/office/word/2018/wordml" xmlns:w16sdtdh="http://schemas.microsoft.com/office/word/2020/wordml/sdtdatahash" xmlns:w16se="http://schemas.microsoft.com/office/word/2015/wordml/symex" xmlns:wpg="http://schemas.microsoft.com/office/word/2010/wordprocessingGroup" xmlns:wpi="http://schemas.microsoft.com/office/word/2010/wordprocessingInk" xmlns:wne="http://schemas.microsoft.com/office/word/2006/wordml" xmlns:wps="http://schemas.microsoft.com/office/word/2010/wordprocessingShape" mc:Ignorable="w14 w15 w16se w16cid w16 w16cex w16sdtdh wp14">
   <w:p>
     <w:pPr>
       <w:pBdr>
@@ -12477,7 +12288,7 @@
 </file>
 
 <file path=word/footnotes.xml><?xml version="1.0" encoding="utf-8"?>
-<w:footnotes xmlns:wpc="http://schemas.microsoft.com/office/word/2010/wordprocessingCanvas" xmlns:cx="http://schemas.microsoft.com/office/drawing/2014/chartex" xmlns:cx1="http://schemas.microsoft.com/office/drawing/2015/9/8/chartex" xmlns:mc="http://schemas.openxmlformats.org/markup-compatibility/2006" xmlns:o="urn:schemas-microsoft-com:office:office" xmlns:r="http://schemas.openxmlformats.org/officeDocument/2006/relationships" xmlns:m="http://schemas.openxmlformats.org/officeDocument/2006/math" xmlns:v="urn:schemas-microsoft-com:vml" xmlns:wp14="http://schemas.microsoft.com/office/word/2010/wordprocessingDrawing" xmlns:wp="http://schemas.openxmlformats.org/drawingml/2006/wordprocessingDrawing" xmlns:w10="urn:schemas-microsoft-com:office:word" xmlns:w="http://schemas.openxmlformats.org/wordprocessingml/2006/main" xmlns:w14="http://schemas.microsoft.com/office/word/2010/wordml" xmlns:w15="http://schemas.microsoft.com/office/word/2012/wordml" xmlns:w16se="http://schemas.microsoft.com/office/word/2015/wordml/symex" xmlns:wpg="http://schemas.microsoft.com/office/word/2010/wordprocessingGroup" xmlns:wpi="http://schemas.microsoft.com/office/word/2010/wordprocessingInk" xmlns:wne="http://schemas.microsoft.com/office/word/2006/wordml" xmlns:wps="http://schemas.microsoft.com/office/word/2010/wordprocessingShape" mc:Ignorable="w14 w15 w16se wp14">
+<w:footnotes xmlns:wpc="http://schemas.microsoft.com/office/word/2010/wordprocessingCanvas" xmlns:cx="http://schemas.microsoft.com/office/drawing/2014/chartex" xmlns:cx1="http://schemas.microsoft.com/office/drawing/2015/9/8/chartex" xmlns:cx2="http://schemas.microsoft.com/office/drawing/2015/10/21/chartex" xmlns:cx3="http://schemas.microsoft.com/office/drawing/2016/5/9/chartex" xmlns:cx4="http://schemas.microsoft.com/office/drawing/2016/5/10/chartex" xmlns:cx5="http://schemas.microsoft.com/office/drawing/2016/5/11/chartex" xmlns:cx6="http://schemas.microsoft.com/office/drawing/2016/5/12/chartex" xmlns:cx7="http://schemas.microsoft.com/office/drawing/2016/5/13/chartex" xmlns:cx8="http://schemas.microsoft.com/office/drawing/2016/5/14/chartex" xmlns:mc="http://schemas.openxmlformats.org/markup-compatibility/2006" xmlns:aink="http://schemas.microsoft.com/office/drawing/2016/ink" xmlns:am3d="http://schemas.microsoft.com/office/drawing/2017/model3d" xmlns:o="urn:schemas-microsoft-com:office:office" xmlns:r="http://schemas.openxmlformats.org/officeDocument/2006/relationships" xmlns:m="http://schemas.openxmlformats.org/officeDocument/2006/math" xmlns:v="urn:schemas-microsoft-com:vml" xmlns:wp14="http://schemas.microsoft.com/office/word/2010/wordprocessingDrawing" xmlns:wp="http://schemas.openxmlformats.org/drawingml/2006/wordprocessingDrawing" xmlns:w10="urn:schemas-microsoft-com:office:word" xmlns:w="http://schemas.openxmlformats.org/wordprocessingml/2006/main" xmlns:w14="http://schemas.microsoft.com/office/word/2010/wordml" xmlns:w15="http://schemas.microsoft.com/office/word/2012/wordml" xmlns:w16cex="http://schemas.microsoft.com/office/word/2018/wordml/cex" xmlns:w16cid="http://schemas.microsoft.com/office/word/2016/wordml/cid" xmlns:w16="http://schemas.microsoft.com/office/word/2018/wordml" xmlns:w16sdtdh="http://schemas.microsoft.com/office/word/2020/wordml/sdtdatahash" xmlns:w16se="http://schemas.microsoft.com/office/word/2015/wordml/symex" xmlns:wpg="http://schemas.microsoft.com/office/word/2010/wordprocessingGroup" xmlns:wpi="http://schemas.microsoft.com/office/word/2010/wordprocessingInk" xmlns:wne="http://schemas.microsoft.com/office/word/2006/wordml" xmlns:wps="http://schemas.microsoft.com/office/word/2010/wordprocessingShape" mc:Ignorable="w14 w15 w16se w16cid w16 w16cex w16sdtdh wp14">
   <w:footnote w:type="separator" w:id="-1">
     <w:p>
       <w:pPr>
@@ -12502,7 +12313,7 @@
 </file>
 
 <file path=word/header1.xml><?xml version="1.0" encoding="utf-8"?>
-<w:hdr xmlns:wpc="http://schemas.microsoft.com/office/word/2010/wordprocessingCanvas" xmlns:cx="http://schemas.microsoft.com/office/drawing/2014/chartex" xmlns:cx1="http://schemas.microsoft.com/office/drawing/2015/9/8/chartex" xmlns:mc="http://schemas.openxmlformats.org/markup-compatibility/2006" xmlns:o="urn:schemas-microsoft-com:office:office" xmlns:r="http://schemas.openxmlformats.org/officeDocument/2006/relationships" xmlns:m="http://schemas.openxmlformats.org/officeDocument/2006/math" xmlns:v="urn:schemas-microsoft-com:vml" xmlns:wp14="http://schemas.microsoft.com/office/word/2010/wordprocessingDrawing" xmlns:wp="http://schemas.openxmlformats.org/drawingml/2006/wordprocessingDrawing" xmlns:w10="urn:schemas-microsoft-com:office:word" xmlns:w="http://schemas.openxmlformats.org/wordprocessingml/2006/main" xmlns:w14="http://schemas.microsoft.com/office/word/2010/wordml" xmlns:w15="http://schemas.microsoft.com/office/word/2012/wordml" xmlns:w16se="http://schemas.microsoft.com/office/word/2015/wordml/symex" xmlns:wpg="http://schemas.microsoft.com/office/word/2010/wordprocessingGroup" xmlns:wpi="http://schemas.microsoft.com/office/word/2010/wordprocessingInk" xmlns:wne="http://schemas.microsoft.com/office/word/2006/wordml" xmlns:wps="http://schemas.microsoft.com/office/word/2010/wordprocessingShape" mc:Ignorable="w14 w15 w16se wp14">
+<w:hdr xmlns:wpc="http://schemas.microsoft.com/office/word/2010/wordprocessingCanvas" xmlns:cx="http://schemas.microsoft.com/office/drawing/2014/chartex" xmlns:cx1="http://schemas.microsoft.com/office/drawing/2015/9/8/chartex" xmlns:cx2="http://schemas.microsoft.com/office/drawing/2015/10/21/chartex" xmlns:cx3="http://schemas.microsoft.com/office/drawing/2016/5/9/chartex" xmlns:cx4="http://schemas.microsoft.com/office/drawing/2016/5/10/chartex" xmlns:cx5="http://schemas.microsoft.com/office/drawing/2016/5/11/chartex" xmlns:cx6="http://schemas.microsoft.com/office/drawing/2016/5/12/chartex" xmlns:cx7="http://schemas.microsoft.com/office/drawing/2016/5/13/chartex" xmlns:cx8="http://schemas.microsoft.com/office/drawing/2016/5/14/chartex" xmlns:mc="http://schemas.openxmlformats.org/markup-compatibility/2006" xmlns:aink="http://schemas.microsoft.com/office/drawing/2016/ink" xmlns:am3d="http://schemas.microsoft.com/office/drawing/2017/model3d" xmlns:o="urn:schemas-microsoft-com:office:office" xmlns:r="http://schemas.openxmlformats.org/officeDocument/2006/relationships" xmlns:m="http://schemas.openxmlformats.org/officeDocument/2006/math" xmlns:v="urn:schemas-microsoft-com:vml" xmlns:wp14="http://schemas.microsoft.com/office/word/2010/wordprocessingDrawing" xmlns:wp="http://schemas.openxmlformats.org/drawingml/2006/wordprocessingDrawing" xmlns:w10="urn:schemas-microsoft-com:office:word" xmlns:w="http://schemas.openxmlformats.org/wordprocessingml/2006/main" xmlns:w14="http://schemas.microsoft.com/office/word/2010/wordml" xmlns:w15="http://schemas.microsoft.com/office/word/2012/wordml" xmlns:w16cex="http://schemas.microsoft.com/office/word/2018/wordml/cex" xmlns:w16cid="http://schemas.microsoft.com/office/word/2016/wordml/cid" xmlns:w16="http://schemas.microsoft.com/office/word/2018/wordml" xmlns:w16sdtdh="http://schemas.microsoft.com/office/word/2020/wordml/sdtdatahash" xmlns:w16se="http://schemas.microsoft.com/office/word/2015/wordml/symex" xmlns:wpg="http://schemas.microsoft.com/office/word/2010/wordprocessingGroup" xmlns:wpi="http://schemas.microsoft.com/office/word/2010/wordprocessingInk" xmlns:wne="http://schemas.microsoft.com/office/word/2006/wordml" xmlns:wps="http://schemas.microsoft.com/office/word/2010/wordprocessingShape" mc:Ignorable="w14 w15 w16se w16cid w16 w16cex w16sdtdh wp14">
   <w:p>
     <w:pPr>
       <w:pStyle w:val="Header"/>
@@ -12515,7 +12326,7 @@
 </file>
 
 <file path=word/header2.xml><?xml version="1.0" encoding="utf-8"?>
-<w:hdr xmlns:wpc="http://schemas.microsoft.com/office/word/2010/wordprocessingCanvas" xmlns:cx="http://schemas.microsoft.com/office/drawing/2014/chartex" xmlns:cx1="http://schemas.microsoft.com/office/drawing/2015/9/8/chartex" xmlns:mc="http://schemas.openxmlformats.org/markup-compatibility/2006" xmlns:o="urn:schemas-microsoft-com:office:office" xmlns:r="http://schemas.openxmlformats.org/officeDocument/2006/relationships" xmlns:m="http://schemas.openxmlformats.org/officeDocument/2006/math" xmlns:v="urn:schemas-microsoft-com:vml" xmlns:wp14="http://schemas.microsoft.com/office/word/2010/wordprocessingDrawing" xmlns:wp="http://schemas.openxmlformats.org/drawingml/2006/wordprocessingDrawing" xmlns:w10="urn:schemas-microsoft-com:office:word" xmlns:w="http://schemas.openxmlformats.org/wordprocessingml/2006/main" xmlns:w14="http://schemas.microsoft.com/office/word/2010/wordml" xmlns:w15="http://schemas.microsoft.com/office/word/2012/wordml" xmlns:w16se="http://schemas.microsoft.com/office/word/2015/wordml/symex" xmlns:wpg="http://schemas.microsoft.com/office/word/2010/wordprocessingGroup" xmlns:wpi="http://schemas.microsoft.com/office/word/2010/wordprocessingInk" xmlns:wne="http://schemas.microsoft.com/office/word/2006/wordml" xmlns:wps="http://schemas.microsoft.com/office/word/2010/wordprocessingShape" mc:Ignorable="w14 w15 w16se wp14">
+<w:hdr xmlns:wpc="http://schemas.microsoft.com/office/word/2010/wordprocessingCanvas" xmlns:cx="http://schemas.microsoft.com/office/drawing/2014/chartex" xmlns:cx1="http://schemas.microsoft.com/office/drawing/2015/9/8/chartex" xmlns:cx2="http://schemas.microsoft.com/office/drawing/2015/10/21/chartex" xmlns:cx3="http://schemas.microsoft.com/office/drawing/2016/5/9/chartex" xmlns:cx4="http://schemas.microsoft.com/office/drawing/2016/5/10/chartex" xmlns:cx5="http://schemas.microsoft.com/office/drawing/2016/5/11/chartex" xmlns:cx6="http://schemas.microsoft.com/office/drawing/2016/5/12/chartex" xmlns:cx7="http://schemas.microsoft.com/office/drawing/2016/5/13/chartex" xmlns:cx8="http://schemas.microsoft.com/office/drawing/2016/5/14/chartex" xmlns:mc="http://schemas.openxmlformats.org/markup-compatibility/2006" xmlns:aink="http://schemas.microsoft.com/office/drawing/2016/ink" xmlns:am3d="http://schemas.microsoft.com/office/drawing/2017/model3d" xmlns:o="urn:schemas-microsoft-com:office:office" xmlns:r="http://schemas.openxmlformats.org/officeDocument/2006/relationships" xmlns:m="http://schemas.openxmlformats.org/officeDocument/2006/math" xmlns:v="urn:schemas-microsoft-com:vml" xmlns:wp14="http://schemas.microsoft.com/office/word/2010/wordprocessingDrawing" xmlns:wp="http://schemas.openxmlformats.org/drawingml/2006/wordprocessingDrawing" xmlns:w10="urn:schemas-microsoft-com:office:word" xmlns:w="http://schemas.openxmlformats.org/wordprocessingml/2006/main" xmlns:w14="http://schemas.microsoft.com/office/word/2010/wordml" xmlns:w15="http://schemas.microsoft.com/office/word/2012/wordml" xmlns:w16cex="http://schemas.microsoft.com/office/word/2018/wordml/cex" xmlns:w16cid="http://schemas.microsoft.com/office/word/2016/wordml/cid" xmlns:w16="http://schemas.microsoft.com/office/word/2018/wordml" xmlns:w16sdtdh="http://schemas.microsoft.com/office/word/2020/wordml/sdtdatahash" xmlns:w16se="http://schemas.microsoft.com/office/word/2015/wordml/symex" xmlns:wpg="http://schemas.microsoft.com/office/word/2010/wordprocessingGroup" xmlns:wpi="http://schemas.microsoft.com/office/word/2010/wordprocessingInk" xmlns:wne="http://schemas.microsoft.com/office/word/2006/wordml" xmlns:wps="http://schemas.microsoft.com/office/word/2010/wordprocessingShape" mc:Ignorable="w14 w15 w16se w16cid w16 w16cex w16sdtdh wp14">
   <w:p>
     <w:pPr>
       <w:pStyle w:val="Header"/>
@@ -12528,7 +12339,7 @@
 </file>
 
 <file path=word/numbering.xml><?xml version="1.0" encoding="utf-8"?>
-<w:numbering xmlns:wpc="http://schemas.microsoft.com/office/word/2010/wordprocessingCanvas" xmlns:cx="http://schemas.microsoft.com/office/drawing/2014/chartex" xmlns:cx1="http://schemas.microsoft.com/office/drawing/2015/9/8/chartex" xmlns:mc="http://schemas.openxmlformats.org/markup-compatibility/2006" xmlns:o="urn:schemas-microsoft-com:office:office" xmlns:r="http://schemas.openxmlformats.org/officeDocument/2006/relationships" xmlns:m="http://schemas.openxmlformats.org/officeDocument/2006/math" xmlns:v="urn:schemas-microsoft-com:vml" xmlns:wp14="http://schemas.microsoft.com/office/word/2010/wordprocessingDrawing" xmlns:wp="http://schemas.openxmlformats.org/drawingml/2006/wordprocessingDrawing" xmlns:w10="urn:schemas-microsoft-com:office:word" xmlns:w="http://schemas.openxmlformats.org/wordprocessingml/2006/main" xmlns:w14="http://schemas.microsoft.com/office/word/2010/wordml" xmlns:w15="http://schemas.microsoft.com/office/word/2012/wordml" xmlns:w16se="http://schemas.microsoft.com/office/word/2015/wordml/symex" xmlns:wpg="http://schemas.microsoft.com/office/word/2010/wordprocessingGroup" xmlns:wpi="http://schemas.microsoft.com/office/word/2010/wordprocessingInk" xmlns:wne="http://schemas.microsoft.com/office/word/2006/wordml" xmlns:wps="http://schemas.microsoft.com/office/word/2010/wordprocessingShape" mc:Ignorable="w14 w15 w16se wp14">
+<w:numbering xmlns:wpc="http://schemas.microsoft.com/office/word/2010/wordprocessingCanvas" xmlns:cx="http://schemas.microsoft.com/office/drawing/2014/chartex" xmlns:cx1="http://schemas.microsoft.com/office/drawing/2015/9/8/chartex" xmlns:cx2="http://schemas.microsoft.com/office/drawing/2015/10/21/chartex" xmlns:cx3="http://schemas.microsoft.com/office/drawing/2016/5/9/chartex" xmlns:cx4="http://schemas.microsoft.com/office/drawing/2016/5/10/chartex" xmlns:cx5="http://schemas.microsoft.com/office/drawing/2016/5/11/chartex" xmlns:cx6="http://schemas.microsoft.com/office/drawing/2016/5/12/chartex" xmlns:cx7="http://schemas.microsoft.com/office/drawing/2016/5/13/chartex" xmlns:cx8="http://schemas.microsoft.com/office/drawing/2016/5/14/chartex" xmlns:mc="http://schemas.openxmlformats.org/markup-compatibility/2006" xmlns:aink="http://schemas.microsoft.com/office/drawing/2016/ink" xmlns:am3d="http://schemas.microsoft.com/office/drawing/2017/model3d" xmlns:o="urn:schemas-microsoft-com:office:office" xmlns:r="http://schemas.openxmlformats.org/officeDocument/2006/relationships" xmlns:m="http://schemas.openxmlformats.org/officeDocument/2006/math" xmlns:v="urn:schemas-microsoft-com:vml" xmlns:wp14="http://schemas.microsoft.com/office/word/2010/wordprocessingDrawing" xmlns:wp="http://schemas.openxmlformats.org/drawingml/2006/wordprocessingDrawing" xmlns:w10="urn:schemas-microsoft-com:office:word" xmlns:w="http://schemas.openxmlformats.org/wordprocessingml/2006/main" xmlns:w14="http://schemas.microsoft.com/office/word/2010/wordml" xmlns:w15="http://schemas.microsoft.com/office/word/2012/wordml" xmlns:w16cex="http://schemas.microsoft.com/office/word/2018/wordml/cex" xmlns:w16cid="http://schemas.microsoft.com/office/word/2016/wordml/cid" xmlns:w16="http://schemas.microsoft.com/office/word/2018/wordml" xmlns:w16sdtdh="http://schemas.microsoft.com/office/word/2020/wordml/sdtdatahash" xmlns:w16se="http://schemas.microsoft.com/office/word/2015/wordml/symex" xmlns:wpg="http://schemas.microsoft.com/office/word/2010/wordprocessingGroup" xmlns:wpi="http://schemas.microsoft.com/office/word/2010/wordprocessingInk" xmlns:wne="http://schemas.microsoft.com/office/word/2006/wordml" xmlns:wps="http://schemas.microsoft.com/office/word/2010/wordprocessingShape" mc:Ignorable="w14 w15 w16se w16cid w16 w16cex w16sdtdh wp14">
   <w:abstractNum w:abstractNumId="0" w15:restartNumberingAfterBreak="0">
     <w:nsid w:val="00E33B39"/>
     <w:multiLevelType w:val="hybridMultilevel"/>
@@ -12625,7 +12436,7 @@
 </file>
 
 <file path=word/styles.xml><?xml version="1.0" encoding="utf-8"?>
-<w:styles xmlns:mc="http://schemas.openxmlformats.org/markup-compatibility/2006" xmlns:r="http://schemas.openxmlformats.org/officeDocument/2006/relationships" xmlns:w="http://schemas.openxmlformats.org/wordprocessingml/2006/main" xmlns:w14="http://schemas.microsoft.com/office/word/2010/wordml" xmlns:w15="http://schemas.microsoft.com/office/word/2012/wordml" xmlns:w16se="http://schemas.microsoft.com/office/word/2015/wordml/symex" mc:Ignorable="w14 w15 w16se">
+<w:styles xmlns:mc="http://schemas.openxmlformats.org/markup-compatibility/2006" xmlns:r="http://schemas.openxmlformats.org/officeDocument/2006/relationships" xmlns:w="http://schemas.openxmlformats.org/wordprocessingml/2006/main" xmlns:w14="http://schemas.microsoft.com/office/word/2010/wordml" xmlns:w15="http://schemas.microsoft.com/office/word/2012/wordml" xmlns:w16cex="http://schemas.microsoft.com/office/word/2018/wordml/cex" xmlns:w16cid="http://schemas.microsoft.com/office/word/2016/wordml/cid" xmlns:w16="http://schemas.microsoft.com/office/word/2018/wordml" xmlns:w16sdtdh="http://schemas.microsoft.com/office/word/2020/wordml/sdtdatahash" xmlns:w16se="http://schemas.microsoft.com/office/word/2015/wordml/symex" mc:Ignorable="w14 w15 w16se w16cid w16 w16cex w16sdtdh">
   <w:docDefaults>
     <w:rPrDefault>
       <w:rPr>
@@ -12635,7 +12446,7 @@
     </w:rPrDefault>
     <w:pPrDefault/>
   </w:docDefaults>
-  <w:latentStyles w:defLockedState="0" w:defUIPriority="99" w:defSemiHidden="0" w:defUnhideWhenUsed="0" w:defQFormat="0" w:count="371">
+  <w:latentStyles w:defLockedState="0" w:defUIPriority="99" w:defSemiHidden="0" w:defUnhideWhenUsed="0" w:defQFormat="0" w:count="376">
     <w:lsdException w:name="Normal" w:uiPriority="0" w:qFormat="1"/>
     <w:lsdException w:name="heading 1" w:uiPriority="9" w:qFormat="1"/>
     <w:lsdException w:name="heading 2" w:semiHidden="1" w:uiPriority="9" w:unhideWhenUsed="1" w:qFormat="1"/>
@@ -12741,7 +12552,6 @@
     <w:lsdException w:name="HTML Sample" w:semiHidden="1" w:unhideWhenUsed="1"/>
     <w:lsdException w:name="HTML Typewriter" w:semiHidden="1" w:unhideWhenUsed="1"/>
     <w:lsdException w:name="HTML Variable" w:semiHidden="1" w:unhideWhenUsed="1"/>
-    <w:lsdException w:name="Normal Table" w:semiHidden="1" w:unhideWhenUsed="1"/>
     <w:lsdException w:name="annotation subject" w:semiHidden="1" w:unhideWhenUsed="1"/>
     <w:lsdException w:name="No List" w:semiHidden="1" w:unhideWhenUsed="1"/>
     <w:lsdException w:name="Outline List 1" w:semiHidden="1" w:unhideWhenUsed="1"/>
@@ -12784,11 +12594,8 @@
     <w:lsdException w:name="Table Contemporary" w:semiHidden="1" w:unhideWhenUsed="1"/>
     <w:lsdException w:name="Table Elegant" w:semiHidden="1" w:unhideWhenUsed="1"/>
     <w:lsdException w:name="Table Professional" w:semiHidden="1" w:unhideWhenUsed="1"/>
-    <w:lsdException w:name="Table Subtle 1" w:semiHidden="1" w:unhideWhenUsed="1"/>
     <w:lsdException w:name="Table Subtle 2" w:semiHidden="1" w:unhideWhenUsed="1"/>
     <w:lsdException w:name="Table Web 1" w:semiHidden="1" w:unhideWhenUsed="1"/>
-    <w:lsdException w:name="Table Web 2" w:semiHidden="1" w:unhideWhenUsed="1"/>
-    <w:lsdException w:name="Table Web 3" w:semiHidden="1" w:unhideWhenUsed="1"/>
     <w:lsdException w:name="Balloon Text" w:semiHidden="1" w:unhideWhenUsed="1"/>
     <w:lsdException w:name="Table Grid" w:uiPriority="59"/>
     <w:lsdException w:name="Table Theme" w:semiHidden="1" w:unhideWhenUsed="1"/>
@@ -13007,6 +12814,11 @@
     <w:lsdException w:name="List Table 5 Dark Accent 6" w:uiPriority="50"/>
     <w:lsdException w:name="List Table 6 Colorful Accent 6" w:uiPriority="51"/>
     <w:lsdException w:name="List Table 7 Colorful Accent 6" w:uiPriority="52"/>
+    <w:lsdException w:name="Mention" w:semiHidden="1" w:unhideWhenUsed="1"/>
+    <w:lsdException w:name="Smart Hyperlink" w:semiHidden="1" w:unhideWhenUsed="1"/>
+    <w:lsdException w:name="Hashtag" w:semiHidden="1" w:unhideWhenUsed="1"/>
+    <w:lsdException w:name="Unresolved Mention" w:semiHidden="1" w:unhideWhenUsed="1"/>
+    <w:lsdException w:name="Smart Link" w:semiHidden="1" w:unhideWhenUsed="1"/>
   </w:latentStyles>
   <w:style w:type="paragraph" w:default="1" w:styleId="Normal">
     <w:name w:val="Normal"/>

</xml_diff>